<commit_message>
Fixed funcionele test bugs
</commit_message>
<xml_diff>
--- a/Documentatie/Fase 4/Acceptatietest.docx
+++ b/Documentatie/Fase 4/Acceptatietest.docx
@@ -4,18 +4,17 @@
   <w:body>
     <w:sdt>
       <w:sdtPr>
+        <w:rPr>
+          <w:rFonts w:eastAsiaTheme="minorHAnsi"/>
+          <w:lang w:eastAsia="en-US"/>
+        </w:rPr>
         <w:id w:val="-311253453"/>
         <w:docPartObj>
           <w:docPartGallery w:val="Cover Pages"/>
           <w:docPartUnique/>
         </w:docPartObj>
       </w:sdtPr>
-      <w:sdtEndPr>
-        <w:rPr>
-          <w:rFonts w:eastAsiaTheme="minorHAnsi"/>
-          <w:lang w:eastAsia="en-US"/>
-        </w:rPr>
-      </w:sdtEndPr>
+      <w:sdtEndPr/>
       <w:sdtContent>
         <w:p>
           <w:pPr>
@@ -146,15 +145,15 @@
                                     <w:alias w:val="Datum"/>
                                     <w:tag w:val=""/>
                                     <w:id w:val="-650599894"/>
-                                    <w:showingPlcHdr/>
                                     <w:dataBinding w:prefixMappings="xmlns:ns0='http://schemas.microsoft.com/office/2006/coverPageProps' " w:xpath="/ns0:CoverPageProperties[1]/ns0:PublishDate[1]" w:storeItemID="{55AF091B-3C7A-41E3-B477-F2FDAA23CFDA}"/>
-                                    <w:date>
+                                    <w:date w:fullDate="2017-03-27T00:00:00Z">
                                       <w:dateFormat w:val="d-M-yyyy"/>
                                       <w:lid w:val="nl-NL"/>
                                       <w:storeMappedDataAs w:val="dateTime"/>
                                       <w:calendar w:val="gregorian"/>
                                     </w:date>
                                   </w:sdtPr>
+                                  <w:sdtEndPr/>
                                   <w:sdtContent>
                                     <w:p>
                                       <w:pPr>
@@ -172,7 +171,7 @@
                                           <w:sz w:val="28"/>
                                           <w:szCs w:val="28"/>
                                         </w:rPr>
-                                        <w:t>[Datum]</w:t>
+                                        <w:t>27-3-2017</w:t>
                                       </w:r>
                                     </w:p>
                                   </w:sdtContent>
@@ -3459,15 +3458,15 @@
                               <w:alias w:val="Datum"/>
                               <w:tag w:val=""/>
                               <w:id w:val="-650599894"/>
-                              <w:showingPlcHdr/>
                               <w:dataBinding w:prefixMappings="xmlns:ns0='http://schemas.microsoft.com/office/2006/coverPageProps' " w:xpath="/ns0:CoverPageProperties[1]/ns0:PublishDate[1]" w:storeItemID="{55AF091B-3C7A-41E3-B477-F2FDAA23CFDA}"/>
-                              <w:date>
+                              <w:date w:fullDate="2017-03-27T00:00:00Z">
                                 <w:dateFormat w:val="d-M-yyyy"/>
                                 <w:lid w:val="nl-NL"/>
                                 <w:storeMappedDataAs w:val="dateTime"/>
                                 <w:calendar w:val="gregorian"/>
                               </w:date>
                             </w:sdtPr>
+                            <w:sdtEndPr/>
                             <w:sdtContent>
                               <w:p>
                                 <w:pPr>
@@ -3485,7 +3484,7 @@
                                     <w:sz w:val="28"/>
                                     <w:szCs w:val="28"/>
                                   </w:rPr>
-                                  <w:t>[Datum]</w:t>
+                                  <w:t>27-3-2017</w:t>
                                 </w:r>
                               </w:p>
                             </w:sdtContent>
@@ -3692,6 +3691,7 @@
                                     <w:dataBinding w:prefixMappings="xmlns:ns0='http://purl.org/dc/elements/1.1/' xmlns:ns1='http://schemas.openxmlformats.org/package/2006/metadata/core-properties' " w:xpath="/ns1:coreProperties[1]/ns0:creator[1]" w:storeItemID="{6C3C8BC8-F283-45AE-878A-BAB7291924A1}"/>
                                     <w:text/>
                                   </w:sdtPr>
+                                  <w:sdtEndPr/>
                                   <w:sdtContent>
                                     <w:r>
                                       <w:rPr>
@@ -3702,6 +3702,15 @@
                                       </w:rPr>
                                       <w:t>Patrick van Batenburg</w:t>
                                     </w:r>
+                                    <w:r>
+                                      <w:rPr>
+                                        <w:color w:val="5B9BD5" w:themeColor="accent1"/>
+                                        <w:sz w:val="26"/>
+                                        <w:szCs w:val="26"/>
+                                        <w:lang w:val="en-GB"/>
+                                      </w:rPr>
+                                      <w:t>,</w:t>
+                                    </w:r>
                                   </w:sdtContent>
                                 </w:sdt>
                               </w:p>
@@ -3709,38 +3718,29 @@
                                 <w:pPr>
                                   <w:pStyle w:val="NoSpacing"/>
                                   <w:rPr>
-                                    <w:color w:val="595959" w:themeColor="text1" w:themeTint="A6"/>
-                                    <w:sz w:val="20"/>
-                                    <w:szCs w:val="20"/>
+                                    <w:color w:val="5B9BD5" w:themeColor="accent1"/>
+                                    <w:sz w:val="26"/>
+                                    <w:szCs w:val="26"/>
                                   </w:rPr>
                                 </w:pPr>
-                                <w:sdt>
-                                  <w:sdtPr>
-                                    <w:rPr>
-                                      <w:caps/>
-                                      <w:color w:val="595959" w:themeColor="text1" w:themeTint="A6"/>
-                                      <w:sz w:val="20"/>
-                                      <w:szCs w:val="20"/>
-                                    </w:rPr>
-                                    <w:alias w:val="Bedrijf"/>
-                                    <w:tag w:val=""/>
-                                    <w:id w:val="1558814826"/>
-                                    <w:showingPlcHdr/>
-                                    <w:dataBinding w:prefixMappings="xmlns:ns0='http://schemas.openxmlformats.org/officeDocument/2006/extended-properties' " w:xpath="/ns0:Properties[1]/ns0:Company[1]" w:storeItemID="{6668398D-A668-4E3E-A5EB-62B293D839F1}"/>
-                                    <w:text/>
-                                  </w:sdtPr>
-                                  <w:sdtContent>
-                                    <w:r>
-                                      <w:rPr>
-                                        <w:caps/>
-                                        <w:color w:val="595959" w:themeColor="text1" w:themeTint="A6"/>
-                                        <w:sz w:val="20"/>
-                                        <w:szCs w:val="20"/>
-                                      </w:rPr>
-                                      <w:t>[bedrijfsnaam]</w:t>
-                                    </w:r>
-                                  </w:sdtContent>
-                                </w:sdt>
+                                <w:r>
+                                  <w:rPr>
+                                    <w:color w:val="5B9BD5" w:themeColor="accent1"/>
+                                    <w:sz w:val="26"/>
+                                    <w:szCs w:val="26"/>
+                                  </w:rPr>
+                                  <w:t xml:space="preserve">Steven </w:t>
+                                </w:r>
+                                <w:proofErr w:type="spellStart"/>
+                                <w:r>
+                                  <w:rPr>
+                                    <w:color w:val="5B9BD5" w:themeColor="accent1"/>
+                                    <w:sz w:val="26"/>
+                                    <w:szCs w:val="26"/>
+                                  </w:rPr>
+                                  <w:t>Logghe</w:t>
+                                </w:r>
+                                <w:proofErr w:type="spellEnd"/>
                               </w:p>
                             </w:txbxContent>
                           </wps:txbx>
@@ -3793,6 +3793,7 @@
                               <w:dataBinding w:prefixMappings="xmlns:ns0='http://purl.org/dc/elements/1.1/' xmlns:ns1='http://schemas.openxmlformats.org/package/2006/metadata/core-properties' " w:xpath="/ns1:coreProperties[1]/ns0:creator[1]" w:storeItemID="{6C3C8BC8-F283-45AE-878A-BAB7291924A1}"/>
                               <w:text/>
                             </w:sdtPr>
+                            <w:sdtEndPr/>
                             <w:sdtContent>
                               <w:r>
                                 <w:rPr>
@@ -3803,6 +3804,15 @@
                                 </w:rPr>
                                 <w:t>Patrick van Batenburg</w:t>
                               </w:r>
+                              <w:r>
+                                <w:rPr>
+                                  <w:color w:val="5B9BD5" w:themeColor="accent1"/>
+                                  <w:sz w:val="26"/>
+                                  <w:szCs w:val="26"/>
+                                  <w:lang w:val="en-GB"/>
+                                </w:rPr>
+                                <w:t>,</w:t>
+                              </w:r>
                             </w:sdtContent>
                           </w:sdt>
                         </w:p>
@@ -3810,38 +3820,29 @@
                           <w:pPr>
                             <w:pStyle w:val="NoSpacing"/>
                             <w:rPr>
-                              <w:color w:val="595959" w:themeColor="text1" w:themeTint="A6"/>
-                              <w:sz w:val="20"/>
-                              <w:szCs w:val="20"/>
+                              <w:color w:val="5B9BD5" w:themeColor="accent1"/>
+                              <w:sz w:val="26"/>
+                              <w:szCs w:val="26"/>
                             </w:rPr>
                           </w:pPr>
-                          <w:sdt>
-                            <w:sdtPr>
-                              <w:rPr>
-                                <w:caps/>
-                                <w:color w:val="595959" w:themeColor="text1" w:themeTint="A6"/>
-                                <w:sz w:val="20"/>
-                                <w:szCs w:val="20"/>
-                              </w:rPr>
-                              <w:alias w:val="Bedrijf"/>
-                              <w:tag w:val=""/>
-                              <w:id w:val="1558814826"/>
-                              <w:showingPlcHdr/>
-                              <w:dataBinding w:prefixMappings="xmlns:ns0='http://schemas.openxmlformats.org/officeDocument/2006/extended-properties' " w:xpath="/ns0:Properties[1]/ns0:Company[1]" w:storeItemID="{6668398D-A668-4E3E-A5EB-62B293D839F1}"/>
-                              <w:text/>
-                            </w:sdtPr>
-                            <w:sdtContent>
-                              <w:r>
-                                <w:rPr>
-                                  <w:caps/>
-                                  <w:color w:val="595959" w:themeColor="text1" w:themeTint="A6"/>
-                                  <w:sz w:val="20"/>
-                                  <w:szCs w:val="20"/>
-                                </w:rPr>
-                                <w:t>[bedrijfsnaam]</w:t>
-                              </w:r>
-                            </w:sdtContent>
-                          </w:sdt>
+                          <w:r>
+                            <w:rPr>
+                              <w:color w:val="5B9BD5" w:themeColor="accent1"/>
+                              <w:sz w:val="26"/>
+                              <w:szCs w:val="26"/>
+                            </w:rPr>
+                            <w:t xml:space="preserve">Steven </w:t>
+                          </w:r>
+                          <w:proofErr w:type="spellStart"/>
+                          <w:r>
+                            <w:rPr>
+                              <w:color w:val="5B9BD5" w:themeColor="accent1"/>
+                              <w:sz w:val="26"/>
+                              <w:szCs w:val="26"/>
+                            </w:rPr>
+                            <w:t>Logghe</w:t>
+                          </w:r>
+                          <w:proofErr w:type="spellEnd"/>
                         </w:p>
                       </w:txbxContent>
                     </v:textbox>
@@ -3946,6 +3947,7 @@
                                     <w:dataBinding w:prefixMappings="xmlns:ns0='http://purl.org/dc/elements/1.1/' xmlns:ns1='http://schemas.openxmlformats.org/package/2006/metadata/core-properties' " w:xpath="/ns1:coreProperties[1]/ns0:title[1]" w:storeItemID="{6C3C8BC8-F283-45AE-878A-BAB7291924A1}"/>
                                     <w:text/>
                                   </w:sdtPr>
+                                  <w:sdtEndPr/>
                                   <w:sdtContent>
                                     <w:r>
                                       <w:rPr>
@@ -3981,15 +3983,18 @@
                                     <w:dataBinding w:prefixMappings="xmlns:ns0='http://purl.org/dc/elements/1.1/' xmlns:ns1='http://schemas.openxmlformats.org/package/2006/metadata/core-properties' " w:xpath="/ns1:coreProperties[1]/ns0:subject[1]" w:storeItemID="{6C3C8BC8-F283-45AE-878A-BAB7291924A1}"/>
                                     <w:text/>
                                   </w:sdtPr>
+                                  <w:sdtEndPr/>
                                   <w:sdtContent>
+                                    <w:proofErr w:type="spellStart"/>
                                     <w:r>
                                       <w:rPr>
                                         <w:color w:val="404040" w:themeColor="text1" w:themeTint="BF"/>
                                         <w:sz w:val="36"/>
                                         <w:szCs w:val="36"/>
                                       </w:rPr>
-                                      <w:t>Windows Phone App</w:t>
+                                      <w:t>Medex</w:t>
                                     </w:r>
+                                    <w:proofErr w:type="spellEnd"/>
                                   </w:sdtContent>
                                 </w:sdt>
                               </w:p>
@@ -4041,6 +4046,7 @@
                               <w:dataBinding w:prefixMappings="xmlns:ns0='http://purl.org/dc/elements/1.1/' xmlns:ns1='http://schemas.openxmlformats.org/package/2006/metadata/core-properties' " w:xpath="/ns1:coreProperties[1]/ns0:title[1]" w:storeItemID="{6C3C8BC8-F283-45AE-878A-BAB7291924A1}"/>
                               <w:text/>
                             </w:sdtPr>
+                            <w:sdtEndPr/>
                             <w:sdtContent>
                               <w:r>
                                 <w:rPr>
@@ -4076,15 +4082,18 @@
                               <w:dataBinding w:prefixMappings="xmlns:ns0='http://purl.org/dc/elements/1.1/' xmlns:ns1='http://schemas.openxmlformats.org/package/2006/metadata/core-properties' " w:xpath="/ns1:coreProperties[1]/ns0:subject[1]" w:storeItemID="{6C3C8BC8-F283-45AE-878A-BAB7291924A1}"/>
                               <w:text/>
                             </w:sdtPr>
+                            <w:sdtEndPr/>
                             <w:sdtContent>
+                              <w:proofErr w:type="spellStart"/>
                               <w:r>
                                 <w:rPr>
                                   <w:color w:val="404040" w:themeColor="text1" w:themeTint="BF"/>
                                   <w:sz w:val="36"/>
                                   <w:szCs w:val="36"/>
                                 </w:rPr>
-                                <w:t>Windows Phone App</w:t>
+                                <w:t>Medex</w:t>
                               </w:r>
+                              <w:proofErr w:type="spellEnd"/>
                             </w:sdtContent>
                           </w:sdt>
                         </w:p>
@@ -4106,6 +4115,13 @@
     </w:sdt>
     <w:sdt>
       <w:sdtPr>
+        <w:rPr>
+          <w:rFonts w:asciiTheme="minorHAnsi" w:eastAsiaTheme="minorHAnsi" w:hAnsiTheme="minorHAnsi" w:cstheme="minorBidi"/>
+          <w:color w:val="auto"/>
+          <w:sz w:val="22"/>
+          <w:szCs w:val="22"/>
+          <w:lang w:eastAsia="en-US"/>
+        </w:rPr>
         <w:id w:val="-1064485798"/>
         <w:docPartObj>
           <w:docPartGallery w:val="Table of Contents"/>
@@ -4114,13 +4130,8 @@
       </w:sdtPr>
       <w:sdtEndPr>
         <w:rPr>
-          <w:rFonts w:asciiTheme="minorHAnsi" w:eastAsiaTheme="minorHAnsi" w:hAnsiTheme="minorHAnsi" w:cstheme="minorBidi"/>
           <w:b/>
           <w:bCs/>
-          <w:color w:val="auto"/>
-          <w:sz w:val="22"/>
-          <w:szCs w:val="22"/>
-          <w:lang w:eastAsia="en-US"/>
         </w:rPr>
       </w:sdtEndPr>
       <w:sdtContent>
@@ -4402,12 +4413,14 @@
               <w:rPr>
                 <w:sz w:val="24"/>
                 <w:szCs w:val="24"/>
+                <w:lang w:val="nl-NL"/>
               </w:rPr>
             </w:pPr>
             <w:r>
               <w:rPr>
                 <w:sz w:val="24"/>
                 <w:szCs w:val="24"/>
+                <w:lang w:val="nl-NL"/>
               </w:rPr>
               <w:t>Naam uitvoerder:</w:t>
             </w:r>
@@ -4423,12 +4436,14 @@
               <w:rPr>
                 <w:sz w:val="24"/>
                 <w:szCs w:val="24"/>
+                <w:lang w:val="nl-NL"/>
               </w:rPr>
             </w:pPr>
             <w:r>
               <w:rPr>
                 <w:sz w:val="24"/>
                 <w:szCs w:val="24"/>
+                <w:lang w:val="nl-NL"/>
               </w:rPr>
               <w:t>Datum:</w:t>
             </w:r>
@@ -4446,12 +4461,14 @@
               <w:rPr>
                 <w:sz w:val="24"/>
                 <w:szCs w:val="24"/>
+                <w:lang w:val="nl-NL"/>
               </w:rPr>
             </w:pPr>
             <w:r>
               <w:rPr>
                 <w:sz w:val="24"/>
                 <w:szCs w:val="24"/>
+                <w:lang w:val="nl-NL"/>
               </w:rPr>
               <w:t>Functie uitvoerder:</w:t>
             </w:r>
@@ -4467,12 +4484,14 @@
               <w:rPr>
                 <w:sz w:val="24"/>
                 <w:szCs w:val="24"/>
+                <w:lang w:val="nl-NL"/>
               </w:rPr>
             </w:pPr>
             <w:r>
               <w:rPr>
                 <w:sz w:val="24"/>
                 <w:szCs w:val="24"/>
+                <w:lang w:val="nl-NL"/>
               </w:rPr>
               <w:t>Tijdspanne:</w:t>
             </w:r>
@@ -4494,6 +4513,351 @@
         <w:t>Tests</w:t>
       </w:r>
       <w:bookmarkEnd w:id="1"/>
+    </w:p>
+    <w:p>
+      <w:pPr>
+        <w:pStyle w:val="Heading2"/>
+      </w:pPr>
+      <w:r>
+        <w:t>Uitleg</w:t>
+      </w:r>
+    </w:p>
+    <w:tbl>
+      <w:tblPr>
+        <w:tblStyle w:val="TableGrid"/>
+        <w:tblW w:w="0" w:type="auto"/>
+        <w:tblInd w:w="0" w:type="dxa"/>
+        <w:tblBorders>
+          <w:top w:val="none" w:sz="0" w:space="0" w:color="auto"/>
+          <w:left w:val="none" w:sz="0" w:space="0" w:color="auto"/>
+          <w:bottom w:val="none" w:sz="0" w:space="0" w:color="auto"/>
+          <w:right w:val="none" w:sz="0" w:space="0" w:color="auto"/>
+          <w:insideH w:val="none" w:sz="0" w:space="0" w:color="auto"/>
+          <w:insideV w:val="none" w:sz="0" w:space="0" w:color="auto"/>
+        </w:tblBorders>
+        <w:tblLook w:val="04A0" w:firstRow="1" w:lastRow="0" w:firstColumn="1" w:lastColumn="0" w:noHBand="0" w:noVBand="1"/>
+      </w:tblPr>
+      <w:tblGrid>
+        <w:gridCol w:w="2547"/>
+        <w:gridCol w:w="6515"/>
+      </w:tblGrid>
+      <w:tr>
+        <w:tc>
+          <w:tcPr>
+            <w:tcW w:w="2547" w:type="dxa"/>
+          </w:tcPr>
+          <w:p>
+            <w:pPr>
+              <w:rPr>
+                <w:b/>
+                <w:lang w:val="nl-NL"/>
+              </w:rPr>
+            </w:pPr>
+            <w:r>
+              <w:rPr>
+                <w:b/>
+                <w:lang w:val="nl-NL"/>
+              </w:rPr>
+              <w:t>Beginsituatie:</w:t>
+            </w:r>
+          </w:p>
+        </w:tc>
+        <w:tc>
+          <w:tcPr>
+            <w:tcW w:w="6515" w:type="dxa"/>
+          </w:tcPr>
+          <w:p>
+            <w:pPr>
+              <w:pStyle w:val="NoSpacing"/>
+              <w:rPr>
+                <w:lang w:val="nl-NL"/>
+              </w:rPr>
+            </w:pPr>
+            <w:r>
+              <w:rPr>
+                <w:lang w:val="nl-NL"/>
+              </w:rPr>
+              <w:t>Beginsituatie waarin de gebruiker zich bevindt, bijvoorbeeld:</w:t>
+            </w:r>
+          </w:p>
+          <w:p>
+            <w:pPr>
+              <w:pStyle w:val="NoSpacing"/>
+              <w:rPr>
+                <w:lang w:val="nl-NL"/>
+              </w:rPr>
+            </w:pPr>
+            <w:r>
+              <w:rPr>
+                <w:lang w:val="nl-NL"/>
+              </w:rPr>
+              <w:t>Gebruikersaccount registreren,</w:t>
+            </w:r>
+          </w:p>
+          <w:p>
+            <w:pPr>
+              <w:pStyle w:val="NoSpacing"/>
+              <w:rPr>
+                <w:lang w:val="nl-NL"/>
+              </w:rPr>
+            </w:pPr>
+            <w:r>
+              <w:rPr>
+                <w:lang w:val="nl-NL"/>
+              </w:rPr>
+              <w:t>Gebruiker is ingelogd,</w:t>
+            </w:r>
+          </w:p>
+          <w:p>
+            <w:pPr>
+              <w:pStyle w:val="NoSpacing"/>
+              <w:rPr>
+                <w:lang w:val="nl-NL"/>
+              </w:rPr>
+            </w:pPr>
+            <w:r>
+              <w:rPr>
+                <w:lang w:val="nl-NL"/>
+              </w:rPr>
+              <w:t>Genavigeerd naar een pagina.</w:t>
+            </w:r>
+          </w:p>
+          <w:p>
+            <w:pPr>
+              <w:pStyle w:val="NoSpacing"/>
+              <w:rPr>
+                <w:lang w:val="nl-NL"/>
+              </w:rPr>
+            </w:pPr>
+          </w:p>
+        </w:tc>
+      </w:tr>
+      <w:tr>
+        <w:tc>
+          <w:tcPr>
+            <w:tcW w:w="2547" w:type="dxa"/>
+          </w:tcPr>
+          <w:p>
+            <w:pPr>
+              <w:rPr>
+                <w:b/>
+                <w:lang w:val="nl-NL"/>
+              </w:rPr>
+            </w:pPr>
+            <w:r>
+              <w:rPr>
+                <w:b/>
+                <w:lang w:val="nl-NL"/>
+              </w:rPr>
+              <w:t>Verwacht resultaat:</w:t>
+            </w:r>
+          </w:p>
+        </w:tc>
+        <w:tc>
+          <w:tcPr>
+            <w:tcW w:w="6515" w:type="dxa"/>
+          </w:tcPr>
+          <w:p>
+            <w:pPr>
+              <w:pStyle w:val="NoSpacing"/>
+              <w:rPr>
+                <w:lang w:val="nl-NL"/>
+              </w:rPr>
+            </w:pPr>
+            <w:r>
+              <w:rPr>
+                <w:lang w:val="nl-NL"/>
+              </w:rPr>
+              <w:t>Het resultaat dat de gebruiker verwacht, bijvoorbeeld:</w:t>
+            </w:r>
+          </w:p>
+          <w:p>
+            <w:pPr>
+              <w:pStyle w:val="NoSpacing"/>
+              <w:rPr>
+                <w:lang w:val="nl-NL"/>
+              </w:rPr>
+            </w:pPr>
+            <w:r>
+              <w:rPr>
+                <w:lang w:val="nl-NL"/>
+              </w:rPr>
+              <w:t>Een gebruikersaccount kunnen registreren en verwacht hiermee te kunnen inloggen.</w:t>
+            </w:r>
+          </w:p>
+          <w:p>
+            <w:pPr>
+              <w:pStyle w:val="NoSpacing"/>
+              <w:rPr>
+                <w:lang w:val="nl-NL"/>
+              </w:rPr>
+            </w:pPr>
+          </w:p>
+        </w:tc>
+      </w:tr>
+      <w:tr>
+        <w:tc>
+          <w:tcPr>
+            <w:tcW w:w="2547" w:type="dxa"/>
+          </w:tcPr>
+          <w:p>
+            <w:pPr>
+              <w:rPr>
+                <w:b/>
+                <w:lang w:val="nl-NL"/>
+              </w:rPr>
+            </w:pPr>
+            <w:r>
+              <w:rPr>
+                <w:b/>
+                <w:lang w:val="nl-NL"/>
+              </w:rPr>
+              <w:t>Actie en resultaat:</w:t>
+            </w:r>
+          </w:p>
+        </w:tc>
+        <w:tc>
+          <w:tcPr>
+            <w:tcW w:w="6515" w:type="dxa"/>
+          </w:tcPr>
+          <w:p>
+            <w:pPr>
+              <w:pStyle w:val="NoSpacing"/>
+              <w:rPr>
+                <w:lang w:val="nl-NL"/>
+              </w:rPr>
+            </w:pPr>
+            <w:r>
+              <w:rPr>
+                <w:lang w:val="nl-NL"/>
+              </w:rPr>
+              <w:t xml:space="preserve">Welke interacties de gebruiker heeft gedaan en wat het resultaat is. Het resultaat kan af wijken van </w:t>
+            </w:r>
+            <w:r>
+              <w:rPr>
+                <w:b/>
+                <w:lang w:val="nl-NL"/>
+              </w:rPr>
+              <w:t>Verwacht resultaat</w:t>
+            </w:r>
+            <w:r>
+              <w:rPr>
+                <w:lang w:val="nl-NL"/>
+              </w:rPr>
+              <w:t>, maar dat is niet het juiste gedrag.</w:t>
+            </w:r>
+          </w:p>
+          <w:p>
+            <w:pPr>
+              <w:pStyle w:val="NoSpacing"/>
+              <w:rPr>
+                <w:lang w:val="nl-NL"/>
+              </w:rPr>
+            </w:pPr>
+          </w:p>
+        </w:tc>
+      </w:tr>
+      <w:tr>
+        <w:tc>
+          <w:tcPr>
+            <w:tcW w:w="2547" w:type="dxa"/>
+          </w:tcPr>
+          <w:p>
+            <w:pPr>
+              <w:rPr>
+                <w:b/>
+                <w:lang w:val="nl-NL"/>
+              </w:rPr>
+            </w:pPr>
+            <w:r>
+              <w:rPr>
+                <w:b/>
+                <w:lang w:val="nl-NL"/>
+              </w:rPr>
+              <w:t>Vraag:</w:t>
+            </w:r>
+          </w:p>
+        </w:tc>
+        <w:tc>
+          <w:tcPr>
+            <w:tcW w:w="6515" w:type="dxa"/>
+          </w:tcPr>
+          <w:p>
+            <w:pPr>
+              <w:pStyle w:val="NoSpacing"/>
+              <w:rPr>
+                <w:lang w:val="nl-NL"/>
+              </w:rPr>
+            </w:pPr>
+          </w:p>
+          <w:p>
+            <w:pPr>
+              <w:pStyle w:val="NoSpacing"/>
+              <w:rPr>
+                <w:lang w:val="nl-NL"/>
+              </w:rPr>
+            </w:pPr>
+          </w:p>
+        </w:tc>
+      </w:tr>
+      <w:tr>
+        <w:tc>
+          <w:tcPr>
+            <w:tcW w:w="2547" w:type="dxa"/>
+          </w:tcPr>
+          <w:p>
+            <w:pPr>
+              <w:rPr>
+                <w:b/>
+                <w:lang w:val="nl-NL"/>
+              </w:rPr>
+            </w:pPr>
+            <w:r>
+              <w:rPr>
+                <w:b/>
+                <w:lang w:val="nl-NL"/>
+              </w:rPr>
+              <w:t>Antwoord of opmerking:</w:t>
+            </w:r>
+          </w:p>
+        </w:tc>
+        <w:tc>
+          <w:tcPr>
+            <w:tcW w:w="6515" w:type="dxa"/>
+          </w:tcPr>
+          <w:p>
+            <w:pPr>
+              <w:pStyle w:val="NoSpacing"/>
+              <w:rPr>
+                <w:lang w:val="nl-NL"/>
+              </w:rPr>
+            </w:pPr>
+            <w:r>
+              <w:rPr>
+                <w:lang w:val="nl-NL"/>
+              </w:rPr>
+              <w:t>Bevindingen van de gebruiker en/of enkele opmerkingen</w:t>
+            </w:r>
+          </w:p>
+        </w:tc>
+      </w:tr>
+    </w:tbl>
+    <w:p>
+      <w:pPr>
+        <w:pStyle w:val="NoSpacing"/>
+      </w:pPr>
+    </w:p>
+    <w:p>
+      <w:pPr>
+        <w:pStyle w:val="NoSpacing"/>
+      </w:pPr>
+    </w:p>
+    <w:p>
+      <w:pPr>
+        <w:pStyle w:val="NoSpacing"/>
+      </w:pPr>
+      <w:bookmarkStart w:id="2" w:name="_GoBack"/>
+      <w:bookmarkEnd w:id="2"/>
     </w:p>
     <w:tbl>
       <w:tblPr>
@@ -4939,8 +5303,6 @@
       <w:pPr>
         <w:pStyle w:val="NoSpacing"/>
       </w:pPr>
-      <w:bookmarkStart w:id="2" w:name="_GoBack"/>
-      <w:bookmarkEnd w:id="2"/>
     </w:p>
     <w:p>
       <w:pPr>
@@ -4960,8 +5322,76 @@
         <w:t xml:space="preserve"> </w:t>
       </w:r>
     </w:p>
+    <w:tbl>
+      <w:tblPr>
+        <w:tblStyle w:val="TableGrid"/>
+        <w:tblW w:w="0" w:type="auto"/>
+        <w:tblInd w:w="0" w:type="dxa"/>
+        <w:tblBorders>
+          <w:top w:val="none" w:sz="0" w:space="0" w:color="auto"/>
+          <w:left w:val="none" w:sz="0" w:space="0" w:color="auto"/>
+          <w:bottom w:val="none" w:sz="0" w:space="0" w:color="auto"/>
+          <w:right w:val="none" w:sz="0" w:space="0" w:color="auto"/>
+          <w:insideH w:val="none" w:sz="0" w:space="0" w:color="auto"/>
+          <w:insideV w:val="none" w:sz="0" w:space="0" w:color="auto"/>
+        </w:tblBorders>
+        <w:tblLook w:val="04A0" w:firstRow="1" w:lastRow="0" w:firstColumn="1" w:lastColumn="0" w:noHBand="0" w:noVBand="1"/>
+      </w:tblPr>
+      <w:tblGrid>
+        <w:gridCol w:w="9062"/>
+      </w:tblGrid>
+      <w:tr>
+        <w:tc>
+          <w:tcPr>
+            <w:tcW w:w="9062" w:type="dxa"/>
+          </w:tcPr>
+          <w:p>
+            <w:pPr>
+              <w:pStyle w:val="NoSpacing"/>
+              <w:rPr>
+                <w:lang w:val="nl-NL"/>
+              </w:rPr>
+            </w:pPr>
+          </w:p>
+          <w:p>
+            <w:pPr>
+              <w:pStyle w:val="NoSpacing"/>
+              <w:rPr>
+                <w:lang w:val="nl-NL"/>
+              </w:rPr>
+            </w:pPr>
+          </w:p>
+        </w:tc>
+      </w:tr>
+      <w:tr>
+        <w:tc>
+          <w:tcPr>
+            <w:tcW w:w="9062" w:type="dxa"/>
+          </w:tcPr>
+          <w:p>
+            <w:pPr>
+              <w:pStyle w:val="NoSpacing"/>
+              <w:rPr>
+                <w:lang w:val="nl-NL"/>
+              </w:rPr>
+            </w:pPr>
+            <w:r>
+              <w:rPr>
+                <w:lang w:val="nl-NL"/>
+              </w:rPr>
+              <w:t>___________________________________</w:t>
+            </w:r>
+          </w:p>
+        </w:tc>
+      </w:tr>
+    </w:tbl>
+    <w:p>
+      <w:pPr>
+        <w:pStyle w:val="NoSpacing"/>
+      </w:pPr>
+    </w:p>
     <w:sectPr>
-      <w:footerReference w:type="default" r:id="rId7"/>
+      <w:footerReference w:type="default" r:id="rId8"/>
       <w:pgSz w:w="11906" w:h="16838"/>
       <w:pgMar w:top="1417" w:right="1417" w:bottom="1417" w:left="1417" w:header="708" w:footer="708" w:gutter="0"/>
       <w:pgNumType w:start="0"/>
@@ -5008,6 +5438,7 @@
         <w:docPartUnique/>
       </w:docPartObj>
     </w:sdtPr>
+    <w:sdtEndPr/>
     <w:sdtContent>
       <w:sdt>
         <w:sdtPr>
@@ -5017,6 +5448,7 @@
             <w:docPartUnique/>
           </w:docPartObj>
         </w:sdtPr>
+        <w:sdtEndPr/>
         <w:sdtContent>
           <w:p>
             <w:pPr>
@@ -5323,7 +5755,7 @@
     <w:lsdException w:name="Table Web 2" w:semiHidden="1" w:unhideWhenUsed="1"/>
     <w:lsdException w:name="Table Web 3" w:semiHidden="1" w:unhideWhenUsed="1"/>
     <w:lsdException w:name="Balloon Text" w:semiHidden="1" w:unhideWhenUsed="1"/>
-    <w:lsdException w:name="Table Grid" w:uiPriority="59"/>
+    <w:lsdException w:name="Table Grid" w:uiPriority="39"/>
     <w:lsdException w:name="Table Theme" w:semiHidden="1" w:unhideWhenUsed="1"/>
     <w:lsdException w:name="Placeholder Text" w:semiHidden="1"/>
     <w:lsdException w:name="No Spacing" w:uiPriority="1" w:qFormat="1"/>
@@ -5566,10 +5998,31 @@
       <w:szCs w:val="32"/>
     </w:rPr>
   </w:style>
+  <w:style w:type="paragraph" w:styleId="Heading2">
+    <w:name w:val="heading 2"/>
+    <w:basedOn w:val="Normal"/>
+    <w:next w:val="Normal"/>
+    <w:link w:val="Heading2Char"/>
+    <w:uiPriority w:val="9"/>
+    <w:unhideWhenUsed/>
+    <w:qFormat/>
+    <w:rsid w:val="008F4CB4"/>
+    <w:pPr>
+      <w:keepNext/>
+      <w:keepLines/>
+      <w:spacing w:before="40" w:after="0"/>
+      <w:outlineLvl w:val="1"/>
+    </w:pPr>
+    <w:rPr>
+      <w:rFonts w:asciiTheme="majorHAnsi" w:eastAsiaTheme="majorEastAsia" w:hAnsiTheme="majorHAnsi" w:cstheme="majorBidi"/>
+      <w:color w:val="2E74B5" w:themeColor="accent1" w:themeShade="BF"/>
+      <w:sz w:val="26"/>
+      <w:szCs w:val="26"/>
+    </w:rPr>
+  </w:style>
   <w:style w:type="character" w:default="1" w:styleId="DefaultParagraphFont">
     <w:name w:val="Default Paragraph Font"/>
     <w:uiPriority w:val="1"/>
-    <w:semiHidden/>
     <w:unhideWhenUsed/>
   </w:style>
   <w:style w:type="table" w:default="1" w:styleId="TableNormal">
@@ -5693,7 +6146,7 @@
   <w:style w:type="table" w:styleId="TableGrid">
     <w:name w:val="Table Grid"/>
     <w:basedOn w:val="TableNormal"/>
-    <w:uiPriority w:val="59"/>
+    <w:uiPriority w:val="39"/>
     <w:rsid w:val="00874BDF"/>
     <w:pPr>
       <w:spacing w:after="0" w:line="240" w:lineRule="auto"/>
@@ -5811,6 +6264,19 @@
     <w:rPr>
       <w:color w:val="0563C1" w:themeColor="hyperlink"/>
       <w:u w:val="single"/>
+    </w:rPr>
+  </w:style>
+  <w:style w:type="character" w:customStyle="1" w:styleId="Heading2Char">
+    <w:name w:val="Heading 2 Char"/>
+    <w:basedOn w:val="DefaultParagraphFont"/>
+    <w:link w:val="Heading2"/>
+    <w:uiPriority w:val="9"/>
+    <w:rsid w:val="008F4CB4"/>
+    <w:rPr>
+      <w:rFonts w:asciiTheme="majorHAnsi" w:eastAsiaTheme="majorEastAsia" w:hAnsiTheme="majorHAnsi" w:cstheme="majorBidi"/>
+      <w:color w:val="2E74B5" w:themeColor="accent1" w:themeShade="BF"/>
+      <w:sz w:val="26"/>
+      <w:szCs w:val="26"/>
     </w:rPr>
   </w:style>
 </w:styles>
@@ -6078,11 +6544,30 @@
 </file>
 
 <file path=customXml/item1.xml><?xml version="1.0" encoding="utf-8"?>
+<CoverPageProperties xmlns="http://schemas.microsoft.com/office/2006/coverPageProps">
+  <PublishDate>2017-03-27T00:00:00</PublishDate>
+  <Abstract/>
+  <CompanyAddress/>
+  <CompanyPhone/>
+  <CompanyFax/>
+  <CompanyEmail/>
+</CoverPageProperties>
+</file>
+
+<file path=customXml/item2.xml><?xml version="1.0" encoding="utf-8"?>
 <b:Sources xmlns:b="http://schemas.openxmlformats.org/officeDocument/2006/bibliography" xmlns="http://schemas.openxmlformats.org/officeDocument/2006/bibliography" SelectedStyle="\APASixthEditionOfficeOnline.xsl" StyleName="APA" Version="6"/>
 </file>
 
 <file path=customXml/itemProps1.xml><?xml version="1.0" encoding="utf-8"?>
-<ds:datastoreItem xmlns:ds="http://schemas.openxmlformats.org/officeDocument/2006/customXml" ds:itemID="{028A3CA6-82E0-4C0C-A8A2-C89706707923}">
+<ds:datastoreItem xmlns:ds="http://schemas.openxmlformats.org/officeDocument/2006/customXml" ds:itemID="{55AF091B-3C7A-41E3-B477-F2FDAA23CFDA}">
+  <ds:schemaRefs>
+    <ds:schemaRef ds:uri="http://schemas.microsoft.com/office/2006/coverPageProps"/>
+  </ds:schemaRefs>
+</ds:datastoreItem>
+</file>
+
+<file path=customXml/itemProps2.xml><?xml version="1.0" encoding="utf-8"?>
+<ds:datastoreItem xmlns:ds="http://schemas.openxmlformats.org/officeDocument/2006/customXml" ds:itemID="{B57CC88E-E798-4C87-9D10-140B9062EE20}">
   <ds:schemaRefs>
     <ds:schemaRef ds:uri="http://schemas.openxmlformats.org/officeDocument/2006/bibliography"/>
   </ds:schemaRefs>

</xml_diff>